<commit_message>
use case refait fini
</commit_message>
<xml_diff>
--- a/Document Architecture et Conception_complété v2.docx
+++ b/Document Architecture et Conception_complété v2.docx
@@ -2089,47 +2089,389 @@
         <w:pStyle w:val="Titre1"/>
         <w:rPr>
           <w:rFonts w:ascii="Cambria" w:eastAsia="Cambria" w:hAnsi="Cambria" w:cs="Cambria"/>
+          <w:sz w:val="28"/>
+          <w:szCs w:val="28"/>
+        </w:rPr>
+      </w:pPr>
+      <w:r>
+        <w:rPr>
+          <w:rFonts w:ascii="Cambria" w:eastAsia="Cambria" w:hAnsi="Cambria" w:cs="Cambria"/>
+          <w:noProof/>
+          <w:sz w:val="28"/>
+          <w:szCs w:val="28"/>
+        </w:rPr>
+        <w:drawing>
+          <wp:inline distT="0" distB="0" distL="0" distR="0" wp14:anchorId="1EE1A558">
+            <wp:extent cx="6776287" cy="5260932"/>
+            <wp:effectExtent l="0" t="0" r="5715" b="0"/>
+            <wp:docPr id="4" name="Image 4"/>
+            <wp:cNvGraphicFramePr>
+              <a:graphicFrameLocks xmlns:a="http://schemas.openxmlformats.org/drawingml/2006/main" noChangeAspect="1"/>
+            </wp:cNvGraphicFramePr>
+            <a:graphic xmlns:a="http://schemas.openxmlformats.org/drawingml/2006/main">
+              <a:graphicData uri="http://schemas.openxmlformats.org/drawingml/2006/picture">
+                <pic:pic xmlns:pic="http://schemas.openxmlformats.org/drawingml/2006/picture">
+                  <pic:nvPicPr>
+                    <pic:cNvPr id="0" name="Picture 5"/>
+                    <pic:cNvPicPr>
+                      <a:picLocks noChangeAspect="1" noChangeArrowheads="1"/>
+                    </pic:cNvPicPr>
+                  </pic:nvPicPr>
+                  <pic:blipFill>
+                    <a:blip r:embed="rId9">
+                      <a:extLst>
+                        <a:ext uri="{28A0092B-C50C-407E-A947-70E740481C1C}">
+                          <a14:useLocalDpi xmlns:a14="http://schemas.microsoft.com/office/drawing/2010/main" val="0"/>
+                        </a:ext>
+                      </a:extLst>
+                    </a:blip>
+                    <a:srcRect/>
+                    <a:stretch>
+                      <a:fillRect/>
+                    </a:stretch>
+                  </pic:blipFill>
+                  <pic:spPr bwMode="auto">
+                    <a:xfrm>
+                      <a:off x="0" y="0"/>
+                      <a:ext cx="6777542" cy="5261906"/>
+                    </a:xfrm>
+                    <a:prstGeom prst="rect">
+                      <a:avLst/>
+                    </a:prstGeom>
+                    <a:noFill/>
+                  </pic:spPr>
+                </pic:pic>
+              </a:graphicData>
+            </a:graphic>
+          </wp:inline>
+        </w:drawing>
+      </w:r>
+    </w:p>
+    <w:p>
+      <w:pPr>
+        <w:pStyle w:val="Titre1"/>
+        <w:rPr>
+          <w:rFonts w:ascii="Cambria" w:eastAsia="Cambria" w:hAnsi="Cambria" w:cs="Cambria"/>
+          <w:b w:val="0"/>
+          <w:sz w:val="28"/>
+          <w:szCs w:val="28"/>
+        </w:rPr>
+      </w:pPr>
+    </w:p>
+    <w:p>
+      <w:pPr>
+        <w:rPr>
+          <w:rFonts w:ascii="Cambria" w:eastAsia="Cambria" w:hAnsi="Cambria" w:cs="Cambria"/>
+          <w:bCs/>
+          <w:color w:val="000000"/>
+          <w:kern w:val="36"/>
+          <w:sz w:val="28"/>
+          <w:szCs w:val="28"/>
+          <w:u w:color="000000"/>
+          <w:lang w:val="fr-FR" w:eastAsia="fr-FR"/>
+        </w:rPr>
+      </w:pPr>
+      <w:r>
+        <w:rPr>
+          <w:rFonts w:ascii="Cambria" w:eastAsia="Cambria" w:hAnsi="Cambria" w:cs="Cambria"/>
+          <w:b/>
+          <w:sz w:val="28"/>
+          <w:szCs w:val="28"/>
+        </w:rPr>
+        <w:br w:type="page"/>
+      </w:r>
+    </w:p>
+    <w:p>
+      <w:pPr>
+        <w:pStyle w:val="Titre1"/>
+        <w:rPr>
+          <w:rFonts w:ascii="Cambria" w:eastAsia="Cambria" w:hAnsi="Cambria" w:cs="Cambria"/>
+          <w:noProof/>
+          <w:sz w:val="28"/>
+          <w:szCs w:val="28"/>
+        </w:rPr>
+      </w:pPr>
+      <w:r>
+        <w:rPr>
+          <w:rFonts w:ascii="Cambria" w:eastAsia="Cambria" w:hAnsi="Cambria" w:cs="Cambria"/>
+          <w:b w:val="0"/>
+          <w:noProof/>
+          <w:sz w:val="28"/>
+          <w:szCs w:val="28"/>
+        </w:rPr>
+        <w:lastRenderedPageBreak/>
+        <w:drawing>
+          <wp:anchor distT="0" distB="0" distL="114300" distR="114300" simplePos="0" relativeHeight="251668480" behindDoc="0" locked="0" layoutInCell="1" allowOverlap="1" wp14:anchorId="5D833B8F" wp14:editId="0E90D42A">
+            <wp:simplePos x="0" y="0"/>
+            <wp:positionH relativeFrom="column">
+              <wp:posOffset>6985</wp:posOffset>
+            </wp:positionH>
+            <wp:positionV relativeFrom="paragraph">
+              <wp:posOffset>869315</wp:posOffset>
+            </wp:positionV>
+            <wp:extent cx="5756275" cy="3657600"/>
+            <wp:effectExtent l="0" t="0" r="0" b="0"/>
+            <wp:wrapSquare wrapText="bothSides"/>
+            <wp:docPr id="5" name="Image 5"/>
+            <wp:cNvGraphicFramePr>
+              <a:graphicFrameLocks xmlns:a="http://schemas.openxmlformats.org/drawingml/2006/main" noChangeAspect="1"/>
+            </wp:cNvGraphicFramePr>
+            <a:graphic xmlns:a="http://schemas.openxmlformats.org/drawingml/2006/main">
+              <a:graphicData uri="http://schemas.openxmlformats.org/drawingml/2006/picture">
+                <pic:pic xmlns:pic="http://schemas.openxmlformats.org/drawingml/2006/picture">
+                  <pic:nvPicPr>
+                    <pic:cNvPr id="0" name="use case gestion compte.png"/>
+                    <pic:cNvPicPr/>
+                  </pic:nvPicPr>
+                  <pic:blipFill rotWithShape="1">
+                    <a:blip r:embed="rId10" cstate="print">
+                      <a:extLst>
+                        <a:ext uri="{28A0092B-C50C-407E-A947-70E740481C1C}">
+                          <a14:useLocalDpi xmlns:a14="http://schemas.microsoft.com/office/drawing/2010/main" val="0"/>
+                        </a:ext>
+                      </a:extLst>
+                    </a:blip>
+                    <a:srcRect b="54088"/>
+                    <a:stretch/>
+                  </pic:blipFill>
+                  <pic:spPr bwMode="auto">
+                    <a:xfrm>
+                      <a:off x="0" y="0"/>
+                      <a:ext cx="5756275" cy="3657600"/>
+                    </a:xfrm>
+                    <a:prstGeom prst="rect">
+                      <a:avLst/>
+                    </a:prstGeom>
+                    <a:ln>
+                      <a:noFill/>
+                    </a:ln>
+                    <a:extLst>
+                      <a:ext uri="{53640926-AAD7-44D8-BBD7-CCE9431645EC}">
+                        <a14:shadowObscured xmlns:a14="http://schemas.microsoft.com/office/drawing/2010/main"/>
+                      </a:ext>
+                    </a:extLst>
+                  </pic:spPr>
+                </pic:pic>
+              </a:graphicData>
+            </a:graphic>
+            <wp14:sizeRelH relativeFrom="page">
+              <wp14:pctWidth>0</wp14:pctWidth>
+            </wp14:sizeRelH>
+            <wp14:sizeRelV relativeFrom="page">
+              <wp14:pctHeight>0</wp14:pctHeight>
+            </wp14:sizeRelV>
+          </wp:anchor>
+        </w:drawing>
+      </w:r>
+      <w:r>
+        <w:rPr>
+          <w:rFonts w:ascii="Cambria" w:eastAsia="Cambria" w:hAnsi="Cambria" w:cs="Cambria"/>
+          <w:b w:val="0"/>
+          <w:sz w:val="28"/>
+          <w:szCs w:val="28"/>
+        </w:rPr>
+        <w:t>Diagramme des use</w:t>
+      </w:r>
+      <w:r>
+        <w:rPr>
+          <w:rFonts w:ascii="Cambria" w:eastAsia="Cambria" w:hAnsi="Cambria" w:cs="Cambria"/>
+          <w:b w:val="0"/>
+          <w:sz w:val="28"/>
+          <w:szCs w:val="28"/>
+        </w:rPr>
+        <w:t>s</w:t>
+      </w:r>
+      <w:r>
+        <w:rPr>
+          <w:rFonts w:ascii="Cambria" w:eastAsia="Cambria" w:hAnsi="Cambria" w:cs="Cambria"/>
+          <w:b w:val="0"/>
+          <w:sz w:val="28"/>
+          <w:szCs w:val="28"/>
+        </w:rPr>
+        <w:t xml:space="preserve"> case du package </w:t>
+      </w:r>
+      <w:r>
+        <w:rPr>
+          <w:rFonts w:ascii="Cambria" w:eastAsia="Cambria" w:hAnsi="Cambria" w:cs="Cambria"/>
+          <w:sz w:val="28"/>
+          <w:szCs w:val="28"/>
+        </w:rPr>
+        <w:t>Gestion des comptes :</w:t>
+      </w:r>
+    </w:p>
+    <w:p>
+      <w:pPr>
+        <w:pStyle w:val="Titre1"/>
+        <w:rPr>
+          <w:rFonts w:ascii="Cambria" w:eastAsia="Cambria" w:hAnsi="Cambria" w:cs="Cambria"/>
+          <w:b w:val="0"/>
+          <w:noProof/>
+          <w:sz w:val="28"/>
+          <w:szCs w:val="28"/>
+        </w:rPr>
+      </w:pPr>
+    </w:p>
+    <w:p>
+      <w:pPr>
+        <w:rPr>
+          <w:rFonts w:ascii="Cambria" w:eastAsia="Cambria" w:hAnsi="Cambria" w:cs="Cambria"/>
+          <w:bCs/>
+          <w:color w:val="000000"/>
+          <w:kern w:val="36"/>
+          <w:sz w:val="28"/>
+          <w:szCs w:val="28"/>
+          <w:u w:color="000000"/>
+          <w:lang w:val="fr-FR" w:eastAsia="fr-FR"/>
+        </w:rPr>
+      </w:pPr>
+      <w:r>
+        <w:rPr>
+          <w:rFonts w:ascii="Cambria" w:eastAsia="Cambria" w:hAnsi="Cambria" w:cs="Cambria"/>
+          <w:b/>
+          <w:sz w:val="28"/>
+          <w:szCs w:val="28"/>
+          <w:lang w:val="fr-FR"/>
+        </w:rPr>
+        <w:br w:type="page"/>
+      </w:r>
+    </w:p>
+    <w:p>
+      <w:pPr>
+        <w:pStyle w:val="Titre1"/>
+        <w:pBdr>
+          <w:bottom w:val="nil"/>
+        </w:pBdr>
+        <w:rPr>
+          <w:rFonts w:ascii="Cambria" w:eastAsia="Cambria" w:hAnsi="Cambria" w:cs="Cambria"/>
+          <w:b w:val="0"/>
+          <w:sz w:val="28"/>
+          <w:szCs w:val="28"/>
+        </w:rPr>
+      </w:pPr>
+      <w:r>
+        <w:rPr>
+          <w:rFonts w:ascii="Cambria" w:eastAsia="Cambria" w:hAnsi="Cambria" w:cs="Cambria"/>
+          <w:b w:val="0"/>
+          <w:sz w:val="28"/>
+          <w:szCs w:val="28"/>
+        </w:rPr>
+        <w:lastRenderedPageBreak/>
+        <w:t>Diagramme des us</w:t>
+      </w:r>
+      <w:r>
+        <w:rPr>
+          <w:rFonts w:ascii="Cambria" w:eastAsia="Cambria" w:hAnsi="Cambria" w:cs="Cambria"/>
+          <w:b w:val="0"/>
+          <w:sz w:val="28"/>
+          <w:szCs w:val="28"/>
+        </w:rPr>
+        <w:t>es</w:t>
+      </w:r>
+      <w:r>
+        <w:rPr>
+          <w:rFonts w:ascii="Cambria" w:eastAsia="Cambria" w:hAnsi="Cambria" w:cs="Cambria"/>
+          <w:b w:val="0"/>
+          <w:sz w:val="28"/>
+          <w:szCs w:val="28"/>
+        </w:rPr>
+        <w:t xml:space="preserve"> cas</w:t>
+      </w:r>
+      <w:r>
+        <w:rPr>
+          <w:rFonts w:ascii="Cambria" w:eastAsia="Cambria" w:hAnsi="Cambria" w:cs="Cambria"/>
+          <w:b w:val="0"/>
+          <w:sz w:val="28"/>
+          <w:szCs w:val="28"/>
+        </w:rPr>
+        <w:t xml:space="preserve">e du package </w:t>
+      </w:r>
+      <w:r>
+        <w:rPr>
+          <w:rFonts w:ascii="Cambria" w:eastAsia="Cambria" w:hAnsi="Cambria" w:cs="Cambria"/>
+          <w:sz w:val="28"/>
+          <w:szCs w:val="28"/>
+        </w:rPr>
+        <w:t>Gestion des cours</w:t>
+      </w:r>
+      <w:r>
+        <w:rPr>
+          <w:rFonts w:ascii="Cambria" w:eastAsia="Cambria" w:hAnsi="Cambria" w:cs="Cambria"/>
+          <w:b w:val="0"/>
+          <w:sz w:val="28"/>
+          <w:szCs w:val="28"/>
+        </w:rPr>
+        <w:t> :</w:t>
+      </w:r>
+      <w:r>
+        <w:rPr>
+          <w:rFonts w:ascii="Cambria" w:eastAsia="Cambria" w:hAnsi="Cambria" w:cs="Cambria"/>
+          <w:b w:val="0"/>
+          <w:noProof/>
+          <w:sz w:val="28"/>
+          <w:szCs w:val="28"/>
+        </w:rPr>
+        <w:t xml:space="preserve"> </w:t>
+      </w:r>
+    </w:p>
+    <w:p>
+      <w:pPr>
+        <w:pStyle w:val="Titre1"/>
+        <w:pBdr>
+          <w:bottom w:val="nil"/>
+        </w:pBdr>
+        <w:rPr>
+          <w:rFonts w:ascii="Cambria" w:eastAsia="Cambria" w:hAnsi="Cambria" w:cs="Cambria"/>
           <w:b w:val="0"/>
           <w:bCs w:val="0"/>
           <w:sz w:val="24"/>
           <w:szCs w:val="24"/>
         </w:rPr>
       </w:pPr>
+    </w:p>
+    <w:p>
+      <w:pPr>
+        <w:pStyle w:val="CorpsA"/>
+        <w:pBdr>
+          <w:bottom w:val="nil"/>
+        </w:pBdr>
+        <w:rPr>
+          <w:rFonts w:ascii="Cambria" w:eastAsia="Cambria" w:hAnsi="Cambria" w:cs="Cambria"/>
+          <w:sz w:val="24"/>
+          <w:szCs w:val="24"/>
+          <w:u w:val="single"/>
+        </w:rPr>
+      </w:pPr>
       <w:r>
         <w:rPr>
           <w:rFonts w:ascii="Cambria" w:eastAsia="Cambria" w:hAnsi="Cambria" w:cs="Cambria"/>
+          <w:b/>
           <w:noProof/>
           <w:sz w:val="28"/>
           <w:szCs w:val="28"/>
         </w:rPr>
         <w:drawing>
-          <wp:anchor distT="0" distB="0" distL="0" distR="0" simplePos="0" relativeHeight="251659264" behindDoc="0" locked="0" layoutInCell="1" allowOverlap="1">
-            <wp:simplePos x="0" y="0"/>
-            <wp:positionH relativeFrom="column">
-              <wp:posOffset>-511868</wp:posOffset>
-            </wp:positionH>
-            <wp:positionV relativeFrom="line">
-              <wp:posOffset>623743</wp:posOffset>
-            </wp:positionV>
-            <wp:extent cx="6664039" cy="7024255"/>
+          <wp:inline distT="0" distB="0" distL="0" distR="0" wp14:anchorId="290795B9" wp14:editId="2307A9C8">
+            <wp:extent cx="5756910" cy="5585460"/>
             <wp:effectExtent l="0" t="0" r="0" b="0"/>
-            <wp:wrapTopAndBottom distT="0" distB="0"/>
-            <wp:docPr id="1073741825" name="officeArt object" descr="Use case 1.png"/>
-            <wp:cNvGraphicFramePr/>
+            <wp:docPr id="6" name="Image 6"/>
+            <wp:cNvGraphicFramePr>
+              <a:graphicFrameLocks xmlns:a="http://schemas.openxmlformats.org/drawingml/2006/main" noChangeAspect="1"/>
+            </wp:cNvGraphicFramePr>
             <a:graphic xmlns:a="http://schemas.openxmlformats.org/drawingml/2006/main">
               <a:graphicData uri="http://schemas.openxmlformats.org/drawingml/2006/picture">
                 <pic:pic xmlns:pic="http://schemas.openxmlformats.org/drawingml/2006/picture">
                   <pic:nvPicPr>
-                    <pic:cNvPr id="1073741825" name="Use case 1.png" descr="Use case 1.png"/>
-                    <pic:cNvPicPr>
-                      <a:picLocks noChangeAspect="1"/>
-                    </pic:cNvPicPr>
+                    <pic:cNvPr id="0" name="Use case gestion des cours.png"/>
+                    <pic:cNvPicPr/>
                   </pic:nvPicPr>
                   <pic:blipFill>
-                    <a:blip r:embed="rId9">
-                      <a:extLst/>
+                    <a:blip r:embed="rId11" cstate="print">
+                      <a:extLst>
+                        <a:ext uri="{28A0092B-C50C-407E-A947-70E740481C1C}">
+                          <a14:useLocalDpi xmlns:a14="http://schemas.microsoft.com/office/drawing/2010/main" val="0"/>
+                        </a:ext>
+                      </a:extLst>
                     </a:blip>
-                    <a:srcRect r="5181" b="3069"/>
                     <a:stretch>
                       <a:fillRect/>
                     </a:stretch>
@@ -2137,28 +2479,213 @@
                   <pic:spPr>
                     <a:xfrm>
                       <a:off x="0" y="0"/>
-                      <a:ext cx="6664039" cy="7024255"/>
+                      <a:ext cx="5756910" cy="5585460"/>
                     </a:xfrm>
                     <a:prstGeom prst="rect">
                       <a:avLst/>
                     </a:prstGeom>
-                    <a:ln w="12700" cap="flat">
-                      <a:noFill/>
-                      <a:miter lim="400000"/>
-                    </a:ln>
-                    <a:effectLst/>
                   </pic:spPr>
                 </pic:pic>
               </a:graphicData>
             </a:graphic>
-          </wp:anchor>
+          </wp:inline>
         </w:drawing>
       </w:r>
     </w:p>
     <w:p>
       <w:pPr>
         <w:pStyle w:val="CorpsA"/>
-      </w:pPr>
+        <w:pBdr>
+          <w:bottom w:val="nil"/>
+        </w:pBdr>
+        <w:rPr>
+          <w:rFonts w:ascii="Cambria" w:eastAsia="Cambria" w:hAnsi="Cambria" w:cs="Cambria"/>
+          <w:sz w:val="24"/>
+          <w:szCs w:val="24"/>
+          <w:u w:val="single"/>
+        </w:rPr>
+      </w:pPr>
+    </w:p>
+    <w:p>
+      <w:pPr>
+        <w:pStyle w:val="CorpsA"/>
+        <w:pBdr>
+          <w:bottom w:val="nil"/>
+        </w:pBdr>
+        <w:rPr>
+          <w:rFonts w:ascii="Cambria" w:eastAsia="Cambria" w:hAnsi="Cambria" w:cs="Cambria"/>
+          <w:sz w:val="24"/>
+          <w:szCs w:val="24"/>
+          <w:u w:val="single"/>
+        </w:rPr>
+      </w:pPr>
+    </w:p>
+    <w:p>
+      <w:pPr>
+        <w:rPr>
+          <w:rFonts w:ascii="Cambria" w:eastAsia="Cambria" w:hAnsi="Cambria" w:cs="Cambria"/>
+          <w:bCs/>
+          <w:color w:val="000000"/>
+          <w:kern w:val="36"/>
+          <w:sz w:val="28"/>
+          <w:szCs w:val="28"/>
+          <w:u w:color="000000"/>
+          <w:lang w:val="fr-FR" w:eastAsia="fr-FR"/>
+        </w:rPr>
+      </w:pPr>
+      <w:r>
+        <w:rPr>
+          <w:rFonts w:ascii="Cambria" w:eastAsia="Cambria" w:hAnsi="Cambria" w:cs="Cambria"/>
+          <w:b/>
+          <w:sz w:val="28"/>
+          <w:szCs w:val="28"/>
+        </w:rPr>
+        <w:br w:type="page"/>
+      </w:r>
+    </w:p>
+    <w:p>
+      <w:pPr>
+        <w:pStyle w:val="Titre1"/>
+        <w:pBdr>
+          <w:bottom w:val="nil"/>
+        </w:pBdr>
+        <w:rPr>
+          <w:rFonts w:ascii="Cambria" w:eastAsia="Cambria" w:hAnsi="Cambria" w:cs="Cambria"/>
+          <w:sz w:val="28"/>
+          <w:szCs w:val="28"/>
+        </w:rPr>
+      </w:pPr>
+      <w:r>
+        <w:rPr>
+          <w:rFonts w:ascii="Cambria" w:eastAsia="Cambria" w:hAnsi="Cambria" w:cs="Cambria"/>
+          <w:b w:val="0"/>
+          <w:sz w:val="28"/>
+          <w:szCs w:val="28"/>
+        </w:rPr>
+        <w:lastRenderedPageBreak/>
+        <w:t>Diagramme des use</w:t>
+      </w:r>
+      <w:r>
+        <w:rPr>
+          <w:rFonts w:ascii="Cambria" w:eastAsia="Cambria" w:hAnsi="Cambria" w:cs="Cambria"/>
+          <w:b w:val="0"/>
+          <w:sz w:val="28"/>
+          <w:szCs w:val="28"/>
+        </w:rPr>
+        <w:t>s</w:t>
+      </w:r>
+      <w:r>
+        <w:rPr>
+          <w:rFonts w:ascii="Cambria" w:eastAsia="Cambria" w:hAnsi="Cambria" w:cs="Cambria"/>
+          <w:b w:val="0"/>
+          <w:sz w:val="28"/>
+          <w:szCs w:val="28"/>
+        </w:rPr>
+        <w:t xml:space="preserve"> cas</w:t>
+      </w:r>
+      <w:r>
+        <w:rPr>
+          <w:rFonts w:ascii="Cambria" w:eastAsia="Cambria" w:hAnsi="Cambria" w:cs="Cambria"/>
+          <w:b w:val="0"/>
+          <w:sz w:val="28"/>
+          <w:szCs w:val="28"/>
+        </w:rPr>
+        <w:t xml:space="preserve">e du package </w:t>
+      </w:r>
+      <w:r>
+        <w:rPr>
+          <w:rFonts w:ascii="Cambria" w:eastAsia="Cambria" w:hAnsi="Cambria" w:cs="Cambria"/>
+          <w:sz w:val="28"/>
+          <w:szCs w:val="28"/>
+        </w:rPr>
+        <w:t>Gestion des informations et des contacts</w:t>
+      </w:r>
+      <w:r>
+        <w:rPr>
+          <w:rFonts w:ascii="Cambria" w:eastAsia="Cambria" w:hAnsi="Cambria" w:cs="Cambria"/>
+          <w:sz w:val="28"/>
+          <w:szCs w:val="28"/>
+        </w:rPr>
+        <w:t>:</w:t>
+      </w:r>
+      <w:r>
+        <w:rPr>
+          <w:rFonts w:ascii="Cambria" w:eastAsia="Cambria" w:hAnsi="Cambria" w:cs="Cambria"/>
+          <w:noProof/>
+          <w:sz w:val="28"/>
+          <w:szCs w:val="28"/>
+        </w:rPr>
+        <w:t xml:space="preserve"> </w:t>
+      </w:r>
+    </w:p>
+    <w:p>
+      <w:pPr>
+        <w:pStyle w:val="CorpsA"/>
+      </w:pPr>
+      <w:r>
+        <w:rPr>
+          <w:rFonts w:ascii="Cambria" w:eastAsia="Cambria" w:hAnsi="Cambria" w:cs="Cambria"/>
+          <w:b/>
+          <w:noProof/>
+          <w:sz w:val="28"/>
+          <w:szCs w:val="28"/>
+        </w:rPr>
+        <w:drawing>
+          <wp:anchor distT="0" distB="0" distL="114300" distR="114300" simplePos="0" relativeHeight="251669504" behindDoc="0" locked="0" layoutInCell="1" allowOverlap="1" wp14:anchorId="35000A35" wp14:editId="5D9472B6">
+            <wp:simplePos x="0" y="0"/>
+            <wp:positionH relativeFrom="column">
+              <wp:posOffset>8255</wp:posOffset>
+            </wp:positionH>
+            <wp:positionV relativeFrom="paragraph">
+              <wp:posOffset>535940</wp:posOffset>
+            </wp:positionV>
+            <wp:extent cx="5756910" cy="3633470"/>
+            <wp:effectExtent l="0" t="0" r="0" b="5080"/>
+            <wp:wrapSquare wrapText="bothSides"/>
+            <wp:docPr id="7" name="Image 7"/>
+            <wp:cNvGraphicFramePr>
+              <a:graphicFrameLocks xmlns:a="http://schemas.openxmlformats.org/drawingml/2006/main" noChangeAspect="1"/>
+            </wp:cNvGraphicFramePr>
+            <a:graphic xmlns:a="http://schemas.openxmlformats.org/drawingml/2006/main">
+              <a:graphicData uri="http://schemas.openxmlformats.org/drawingml/2006/picture">
+                <pic:pic xmlns:pic="http://schemas.openxmlformats.org/drawingml/2006/picture">
+                  <pic:nvPicPr>
+                    <pic:cNvPr id="0" name="Use case gestion des infocontacts.png"/>
+                    <pic:cNvPicPr/>
+                  </pic:nvPicPr>
+                  <pic:blipFill>
+                    <a:blip r:embed="rId12" cstate="print">
+                      <a:extLst>
+                        <a:ext uri="{28A0092B-C50C-407E-A947-70E740481C1C}">
+                          <a14:useLocalDpi xmlns:a14="http://schemas.microsoft.com/office/drawing/2010/main" val="0"/>
+                        </a:ext>
+                      </a:extLst>
+                    </a:blip>
+                    <a:stretch>
+                      <a:fillRect/>
+                    </a:stretch>
+                  </pic:blipFill>
+                  <pic:spPr>
+                    <a:xfrm>
+                      <a:off x="0" y="0"/>
+                      <a:ext cx="5756910" cy="3633470"/>
+                    </a:xfrm>
+                    <a:prstGeom prst="rect">
+                      <a:avLst/>
+                    </a:prstGeom>
+                  </pic:spPr>
+                </pic:pic>
+              </a:graphicData>
+            </a:graphic>
+            <wp14:sizeRelH relativeFrom="page">
+              <wp14:pctWidth>0</wp14:pctWidth>
+            </wp14:sizeRelH>
+            <wp14:sizeRelV relativeFrom="page">
+              <wp14:pctHeight>0</wp14:pctHeight>
+            </wp14:sizeRelV>
+          </wp:anchor>
+        </w:drawing>
+      </w:r>
       <w:r>
         <w:rPr>
           <w:rFonts w:ascii="Cambria" w:eastAsia="Cambria" w:hAnsi="Cambria" w:cs="Cambria"/>
@@ -2733,11 +3260,16 @@
     </w:p>
     <w:p>
       <w:pPr>
-        <w:pStyle w:val="Titre1"/>
-        <w:rPr>
-          <w:rFonts w:ascii="Cambria" w:eastAsia="Cambria" w:hAnsi="Cambria" w:cs="Cambria"/>
+        <w:rPr>
+          <w:rFonts w:ascii="Cambria" w:eastAsia="Cambria" w:hAnsi="Cambria" w:cs="Cambria"/>
+          <w:b/>
+          <w:bCs/>
+          <w:color w:val="000000"/>
+          <w:kern w:val="36"/>
           <w:sz w:val="28"/>
           <w:szCs w:val="28"/>
+          <w:u w:color="000000"/>
+          <w:lang w:val="fr-FR" w:eastAsia="fr-FR"/>
         </w:rPr>
       </w:pPr>
       <w:r>
@@ -2746,6 +3278,25 @@
           <w:sz w:val="28"/>
           <w:szCs w:val="28"/>
         </w:rPr>
+        <w:br w:type="page"/>
+      </w:r>
+    </w:p>
+    <w:p>
+      <w:pPr>
+        <w:pStyle w:val="Titre1"/>
+        <w:rPr>
+          <w:rFonts w:ascii="Cambria" w:eastAsia="Cambria" w:hAnsi="Cambria" w:cs="Cambria"/>
+          <w:sz w:val="28"/>
+          <w:szCs w:val="28"/>
+        </w:rPr>
+      </w:pPr>
+      <w:r>
+        <w:rPr>
+          <w:rFonts w:ascii="Cambria" w:eastAsia="Cambria" w:hAnsi="Cambria" w:cs="Cambria"/>
+          <w:sz w:val="28"/>
+          <w:szCs w:val="28"/>
+        </w:rPr>
+        <w:lastRenderedPageBreak/>
         <w:t>5. Diagrammes de séquences</w:t>
       </w:r>
     </w:p>
@@ -2777,168 +3328,6 @@
                 <pic:pic xmlns:pic="http://schemas.openxmlformats.org/drawingml/2006/picture">
                   <pic:nvPicPr>
                     <pic:cNvPr id="1073741826" name="images_Page_14.png" descr="images_Page_14.png"/>
-                    <pic:cNvPicPr>
-                      <a:picLocks noChangeAspect="1"/>
-                    </pic:cNvPicPr>
-                  </pic:nvPicPr>
-                  <pic:blipFill>
-                    <a:blip r:embed="rId10">
-                      <a:extLst/>
-                    </a:blip>
-                    <a:stretch>
-                      <a:fillRect/>
-                    </a:stretch>
-                  </pic:blipFill>
-                  <pic:spPr>
-                    <a:xfrm>
-                      <a:off x="0" y="0"/>
-                      <a:ext cx="5756911" cy="4068293"/>
-                    </a:xfrm>
-                    <a:prstGeom prst="rect">
-                      <a:avLst/>
-                    </a:prstGeom>
-                    <a:ln w="12700" cap="flat">
-                      <a:noFill/>
-                      <a:miter lim="400000"/>
-                    </a:ln>
-                    <a:effectLst/>
-                  </pic:spPr>
-                </pic:pic>
-              </a:graphicData>
-            </a:graphic>
-          </wp:inline>
-        </w:drawing>
-      </w:r>
-    </w:p>
-    <w:p>
-      <w:pPr>
-        <w:pStyle w:val="Titre1"/>
-        <w:rPr>
-          <w:rFonts w:ascii="Cambria" w:eastAsia="Cambria" w:hAnsi="Cambria" w:cs="Cambria"/>
-          <w:sz w:val="28"/>
-          <w:szCs w:val="28"/>
-        </w:rPr>
-      </w:pPr>
-      <w:r>
-        <w:rPr>
-          <w:rFonts w:ascii="Cambria" w:eastAsia="Cambria" w:hAnsi="Cambria" w:cs="Cambria"/>
-          <w:noProof/>
-          <w:sz w:val="28"/>
-          <w:szCs w:val="28"/>
-        </w:rPr>
-        <w:lastRenderedPageBreak/>
-        <w:drawing>
-          <wp:inline distT="0" distB="0" distL="0" distR="0">
-            <wp:extent cx="5756911" cy="4068293"/>
-            <wp:effectExtent l="0" t="0" r="0" b="0"/>
-            <wp:docPr id="1073741827" name="officeArt object" descr="images_Page_13.png"/>
-            <wp:cNvGraphicFramePr/>
-            <a:graphic xmlns:a="http://schemas.openxmlformats.org/drawingml/2006/main">
-              <a:graphicData uri="http://schemas.openxmlformats.org/drawingml/2006/picture">
-                <pic:pic xmlns:pic="http://schemas.openxmlformats.org/drawingml/2006/picture">
-                  <pic:nvPicPr>
-                    <pic:cNvPr id="1073741827" name="images_Page_13.png" descr="images_Page_13.png"/>
-                    <pic:cNvPicPr>
-                      <a:picLocks noChangeAspect="1"/>
-                    </pic:cNvPicPr>
-                  </pic:nvPicPr>
-                  <pic:blipFill>
-                    <a:blip r:embed="rId11">
-                      <a:extLst/>
-                    </a:blip>
-                    <a:stretch>
-                      <a:fillRect/>
-                    </a:stretch>
-                  </pic:blipFill>
-                  <pic:spPr>
-                    <a:xfrm>
-                      <a:off x="0" y="0"/>
-                      <a:ext cx="5756911" cy="4068293"/>
-                    </a:xfrm>
-                    <a:prstGeom prst="rect">
-                      <a:avLst/>
-                    </a:prstGeom>
-                    <a:ln w="12700" cap="flat">
-                      <a:noFill/>
-                      <a:miter lim="400000"/>
-                    </a:ln>
-                    <a:effectLst/>
-                  </pic:spPr>
-                </pic:pic>
-              </a:graphicData>
-            </a:graphic>
-          </wp:inline>
-        </w:drawing>
-      </w:r>
-      <w:r>
-        <w:rPr>
-          <w:rFonts w:ascii="Cambria" w:eastAsia="Cambria" w:hAnsi="Cambria" w:cs="Cambria"/>
-          <w:noProof/>
-          <w:sz w:val="28"/>
-          <w:szCs w:val="28"/>
-        </w:rPr>
-        <w:drawing>
-          <wp:inline distT="0" distB="0" distL="0" distR="0">
-            <wp:extent cx="5756911" cy="4068293"/>
-            <wp:effectExtent l="0" t="0" r="0" b="0"/>
-            <wp:docPr id="1073741828" name="officeArt object" descr="images_Page_12.png"/>
-            <wp:cNvGraphicFramePr/>
-            <a:graphic xmlns:a="http://schemas.openxmlformats.org/drawingml/2006/main">
-              <a:graphicData uri="http://schemas.openxmlformats.org/drawingml/2006/picture">
-                <pic:pic xmlns:pic="http://schemas.openxmlformats.org/drawingml/2006/picture">
-                  <pic:nvPicPr>
-                    <pic:cNvPr id="1073741828" name="images_Page_12.png" descr="images_Page_12.png"/>
-                    <pic:cNvPicPr>
-                      <a:picLocks noChangeAspect="1"/>
-                    </pic:cNvPicPr>
-                  </pic:nvPicPr>
-                  <pic:blipFill>
-                    <a:blip r:embed="rId12">
-                      <a:extLst/>
-                    </a:blip>
-                    <a:stretch>
-                      <a:fillRect/>
-                    </a:stretch>
-                  </pic:blipFill>
-                  <pic:spPr>
-                    <a:xfrm>
-                      <a:off x="0" y="0"/>
-                      <a:ext cx="5756911" cy="4068293"/>
-                    </a:xfrm>
-                    <a:prstGeom prst="rect">
-                      <a:avLst/>
-                    </a:prstGeom>
-                    <a:ln w="12700" cap="flat">
-                      <a:noFill/>
-                      <a:miter lim="400000"/>
-                    </a:ln>
-                    <a:effectLst/>
-                  </pic:spPr>
-                </pic:pic>
-              </a:graphicData>
-            </a:graphic>
-          </wp:inline>
-        </w:drawing>
-      </w:r>
-      <w:r>
-        <w:rPr>
-          <w:rFonts w:ascii="Cambria" w:eastAsia="Cambria" w:hAnsi="Cambria" w:cs="Cambria"/>
-          <w:noProof/>
-          <w:sz w:val="28"/>
-          <w:szCs w:val="28"/>
-        </w:rPr>
-        <w:lastRenderedPageBreak/>
-        <w:drawing>
-          <wp:inline distT="0" distB="0" distL="0" distR="0">
-            <wp:extent cx="5756911" cy="4068293"/>
-            <wp:effectExtent l="0" t="0" r="0" b="0"/>
-            <wp:docPr id="1073741829" name="officeArt object" descr="images_Page_11.png"/>
-            <wp:cNvGraphicFramePr/>
-            <a:graphic xmlns:a="http://schemas.openxmlformats.org/drawingml/2006/main">
-              <a:graphicData uri="http://schemas.openxmlformats.org/drawingml/2006/picture">
-                <pic:pic xmlns:pic="http://schemas.openxmlformats.org/drawingml/2006/picture">
-                  <pic:nvPicPr>
-                    <pic:cNvPr id="1073741829" name="images_Page_11.png" descr="images_Page_11.png"/>
                     <pic:cNvPicPr>
                       <a:picLocks noChangeAspect="1"/>
                     </pic:cNvPicPr>
@@ -2971,6 +3360,16 @@
           </wp:inline>
         </w:drawing>
       </w:r>
+    </w:p>
+    <w:p>
+      <w:pPr>
+        <w:pStyle w:val="Titre1"/>
+        <w:rPr>
+          <w:rFonts w:ascii="Cambria" w:eastAsia="Cambria" w:hAnsi="Cambria" w:cs="Cambria"/>
+          <w:sz w:val="28"/>
+          <w:szCs w:val="28"/>
+        </w:rPr>
+      </w:pPr>
       <w:r>
         <w:rPr>
           <w:rFonts w:ascii="Cambria" w:eastAsia="Cambria" w:hAnsi="Cambria" w:cs="Cambria"/>
@@ -2978,17 +3377,18 @@
           <w:sz w:val="28"/>
           <w:szCs w:val="28"/>
         </w:rPr>
+        <w:lastRenderedPageBreak/>
         <w:drawing>
           <wp:inline distT="0" distB="0" distL="0" distR="0">
             <wp:extent cx="5756911" cy="4068293"/>
             <wp:effectExtent l="0" t="0" r="0" b="0"/>
-            <wp:docPr id="1073741830" name="officeArt object" descr="images_Page_10.png"/>
+            <wp:docPr id="1073741827" name="officeArt object" descr="images_Page_13.png"/>
             <wp:cNvGraphicFramePr/>
             <a:graphic xmlns:a="http://schemas.openxmlformats.org/drawingml/2006/main">
               <a:graphicData uri="http://schemas.openxmlformats.org/drawingml/2006/picture">
                 <pic:pic xmlns:pic="http://schemas.openxmlformats.org/drawingml/2006/picture">
                   <pic:nvPicPr>
-                    <pic:cNvPr id="1073741830" name="images_Page_10.png" descr="images_Page_10.png"/>
+                    <pic:cNvPr id="1073741827" name="images_Page_13.png" descr="images_Page_13.png"/>
                     <pic:cNvPicPr>
                       <a:picLocks noChangeAspect="1"/>
                     </pic:cNvPicPr>
@@ -3028,18 +3428,17 @@
           <w:sz w:val="28"/>
           <w:szCs w:val="28"/>
         </w:rPr>
-        <w:lastRenderedPageBreak/>
         <w:drawing>
           <wp:inline distT="0" distB="0" distL="0" distR="0">
             <wp:extent cx="5756911" cy="4068293"/>
             <wp:effectExtent l="0" t="0" r="0" b="0"/>
-            <wp:docPr id="1073741831" name="officeArt object" descr="images_Page_09.png"/>
+            <wp:docPr id="1073741828" name="officeArt object" descr="images_Page_12.png"/>
             <wp:cNvGraphicFramePr/>
             <a:graphic xmlns:a="http://schemas.openxmlformats.org/drawingml/2006/main">
               <a:graphicData uri="http://schemas.openxmlformats.org/drawingml/2006/picture">
                 <pic:pic xmlns:pic="http://schemas.openxmlformats.org/drawingml/2006/picture">
                   <pic:nvPicPr>
-                    <pic:cNvPr id="1073741831" name="images_Page_09.png" descr="images_Page_09.png"/>
+                    <pic:cNvPr id="1073741828" name="images_Page_12.png" descr="images_Page_12.png"/>
                     <pic:cNvPicPr>
                       <a:picLocks noChangeAspect="1"/>
                     </pic:cNvPicPr>
@@ -3079,17 +3478,18 @@
           <w:sz w:val="28"/>
           <w:szCs w:val="28"/>
         </w:rPr>
+        <w:lastRenderedPageBreak/>
         <w:drawing>
           <wp:inline distT="0" distB="0" distL="0" distR="0">
             <wp:extent cx="5756911" cy="4068293"/>
             <wp:effectExtent l="0" t="0" r="0" b="0"/>
-            <wp:docPr id="1073741832" name="officeArt object" descr="images_Page_08.png"/>
+            <wp:docPr id="1073741829" name="officeArt object" descr="images_Page_11.png"/>
             <wp:cNvGraphicFramePr/>
             <a:graphic xmlns:a="http://schemas.openxmlformats.org/drawingml/2006/main">
               <a:graphicData uri="http://schemas.openxmlformats.org/drawingml/2006/picture">
                 <pic:pic xmlns:pic="http://schemas.openxmlformats.org/drawingml/2006/picture">
                   <pic:nvPicPr>
-                    <pic:cNvPr id="1073741832" name="images_Page_08.png" descr="images_Page_08.png"/>
+                    <pic:cNvPr id="1073741829" name="images_Page_11.png" descr="images_Page_11.png"/>
                     <pic:cNvPicPr>
                       <a:picLocks noChangeAspect="1"/>
                     </pic:cNvPicPr>
@@ -3129,18 +3529,17 @@
           <w:sz w:val="28"/>
           <w:szCs w:val="28"/>
         </w:rPr>
-        <w:lastRenderedPageBreak/>
         <w:drawing>
           <wp:inline distT="0" distB="0" distL="0" distR="0">
             <wp:extent cx="5756911" cy="4068293"/>
             <wp:effectExtent l="0" t="0" r="0" b="0"/>
-            <wp:docPr id="1073741833" name="officeArt object" descr="images_Page_07.png"/>
+            <wp:docPr id="1073741830" name="officeArt object" descr="images_Page_10.png"/>
             <wp:cNvGraphicFramePr/>
             <a:graphic xmlns:a="http://schemas.openxmlformats.org/drawingml/2006/main">
               <a:graphicData uri="http://schemas.openxmlformats.org/drawingml/2006/picture">
                 <pic:pic xmlns:pic="http://schemas.openxmlformats.org/drawingml/2006/picture">
                   <pic:nvPicPr>
-                    <pic:cNvPr id="1073741833" name="images_Page_07.png" descr="images_Page_07.png"/>
+                    <pic:cNvPr id="1073741830" name="images_Page_10.png" descr="images_Page_10.png"/>
                     <pic:cNvPicPr>
                       <a:picLocks noChangeAspect="1"/>
                     </pic:cNvPicPr>
@@ -3180,17 +3579,18 @@
           <w:sz w:val="28"/>
           <w:szCs w:val="28"/>
         </w:rPr>
+        <w:lastRenderedPageBreak/>
         <w:drawing>
           <wp:inline distT="0" distB="0" distL="0" distR="0">
             <wp:extent cx="5756911" cy="4068293"/>
             <wp:effectExtent l="0" t="0" r="0" b="0"/>
-            <wp:docPr id="1073741834" name="officeArt object" descr="images_Page_06.png"/>
+            <wp:docPr id="1073741831" name="officeArt object" descr="images_Page_09.png"/>
             <wp:cNvGraphicFramePr/>
             <a:graphic xmlns:a="http://schemas.openxmlformats.org/drawingml/2006/main">
               <a:graphicData uri="http://schemas.openxmlformats.org/drawingml/2006/picture">
                 <pic:pic xmlns:pic="http://schemas.openxmlformats.org/drawingml/2006/picture">
                   <pic:nvPicPr>
-                    <pic:cNvPr id="1073741834" name="images_Page_06.png" descr="images_Page_06.png"/>
+                    <pic:cNvPr id="1073741831" name="images_Page_09.png" descr="images_Page_09.png"/>
                     <pic:cNvPicPr>
                       <a:picLocks noChangeAspect="1"/>
                     </pic:cNvPicPr>
@@ -3230,18 +3630,17 @@
           <w:sz w:val="28"/>
           <w:szCs w:val="28"/>
         </w:rPr>
-        <w:lastRenderedPageBreak/>
         <w:drawing>
           <wp:inline distT="0" distB="0" distL="0" distR="0">
             <wp:extent cx="5756911" cy="4068293"/>
             <wp:effectExtent l="0" t="0" r="0" b="0"/>
-            <wp:docPr id="1073741835" name="officeArt object" descr="images_Page_05.png"/>
+            <wp:docPr id="1073741832" name="officeArt object" descr="images_Page_08.png"/>
             <wp:cNvGraphicFramePr/>
             <a:graphic xmlns:a="http://schemas.openxmlformats.org/drawingml/2006/main">
               <a:graphicData uri="http://schemas.openxmlformats.org/drawingml/2006/picture">
                 <pic:pic xmlns:pic="http://schemas.openxmlformats.org/drawingml/2006/picture">
                   <pic:nvPicPr>
-                    <pic:cNvPr id="1073741835" name="images_Page_05.png" descr="images_Page_05.png"/>
+                    <pic:cNvPr id="1073741832" name="images_Page_08.png" descr="images_Page_08.png"/>
                     <pic:cNvPicPr>
                       <a:picLocks noChangeAspect="1"/>
                     </pic:cNvPicPr>
@@ -3281,17 +3680,18 @@
           <w:sz w:val="28"/>
           <w:szCs w:val="28"/>
         </w:rPr>
+        <w:lastRenderedPageBreak/>
         <w:drawing>
           <wp:inline distT="0" distB="0" distL="0" distR="0">
             <wp:extent cx="5756911" cy="4068293"/>
             <wp:effectExtent l="0" t="0" r="0" b="0"/>
-            <wp:docPr id="1073741836" name="officeArt object" descr="images_Page_04.png"/>
+            <wp:docPr id="1073741833" name="officeArt object" descr="images_Page_07.png"/>
             <wp:cNvGraphicFramePr/>
             <a:graphic xmlns:a="http://schemas.openxmlformats.org/drawingml/2006/main">
               <a:graphicData uri="http://schemas.openxmlformats.org/drawingml/2006/picture">
                 <pic:pic xmlns:pic="http://schemas.openxmlformats.org/drawingml/2006/picture">
                   <pic:nvPicPr>
-                    <pic:cNvPr id="1073741836" name="images_Page_04.png" descr="images_Page_04.png"/>
+                    <pic:cNvPr id="1073741833" name="images_Page_07.png" descr="images_Page_07.png"/>
                     <pic:cNvPicPr>
                       <a:picLocks noChangeAspect="1"/>
                     </pic:cNvPicPr>
@@ -3331,18 +3731,17 @@
           <w:sz w:val="28"/>
           <w:szCs w:val="28"/>
         </w:rPr>
-        <w:lastRenderedPageBreak/>
         <w:drawing>
           <wp:inline distT="0" distB="0" distL="0" distR="0">
             <wp:extent cx="5756911" cy="4068293"/>
             <wp:effectExtent l="0" t="0" r="0" b="0"/>
-            <wp:docPr id="1073741837" name="officeArt object" descr="images_Page_03.png"/>
+            <wp:docPr id="1073741834" name="officeArt object" descr="images_Page_06.png"/>
             <wp:cNvGraphicFramePr/>
             <a:graphic xmlns:a="http://schemas.openxmlformats.org/drawingml/2006/main">
               <a:graphicData uri="http://schemas.openxmlformats.org/drawingml/2006/picture">
                 <pic:pic xmlns:pic="http://schemas.openxmlformats.org/drawingml/2006/picture">
                   <pic:nvPicPr>
-                    <pic:cNvPr id="1073741837" name="images_Page_03.png" descr="images_Page_03.png"/>
+                    <pic:cNvPr id="1073741834" name="images_Page_06.png" descr="images_Page_06.png"/>
                     <pic:cNvPicPr>
                       <a:picLocks noChangeAspect="1"/>
                     </pic:cNvPicPr>
@@ -3382,6 +3781,158 @@
           <w:sz w:val="28"/>
           <w:szCs w:val="28"/>
         </w:rPr>
+        <w:lastRenderedPageBreak/>
+        <w:drawing>
+          <wp:inline distT="0" distB="0" distL="0" distR="0">
+            <wp:extent cx="5756911" cy="4068293"/>
+            <wp:effectExtent l="0" t="0" r="0" b="0"/>
+            <wp:docPr id="1073741835" name="officeArt object" descr="images_Page_05.png"/>
+            <wp:cNvGraphicFramePr/>
+            <a:graphic xmlns:a="http://schemas.openxmlformats.org/drawingml/2006/main">
+              <a:graphicData uri="http://schemas.openxmlformats.org/drawingml/2006/picture">
+                <pic:pic xmlns:pic="http://schemas.openxmlformats.org/drawingml/2006/picture">
+                  <pic:nvPicPr>
+                    <pic:cNvPr id="1073741835" name="images_Page_05.png" descr="images_Page_05.png"/>
+                    <pic:cNvPicPr>
+                      <a:picLocks noChangeAspect="1"/>
+                    </pic:cNvPicPr>
+                  </pic:nvPicPr>
+                  <pic:blipFill>
+                    <a:blip r:embed="rId22">
+                      <a:extLst/>
+                    </a:blip>
+                    <a:stretch>
+                      <a:fillRect/>
+                    </a:stretch>
+                  </pic:blipFill>
+                  <pic:spPr>
+                    <a:xfrm>
+                      <a:off x="0" y="0"/>
+                      <a:ext cx="5756911" cy="4068293"/>
+                    </a:xfrm>
+                    <a:prstGeom prst="rect">
+                      <a:avLst/>
+                    </a:prstGeom>
+                    <a:ln w="12700" cap="flat">
+                      <a:noFill/>
+                      <a:miter lim="400000"/>
+                    </a:ln>
+                    <a:effectLst/>
+                  </pic:spPr>
+                </pic:pic>
+              </a:graphicData>
+            </a:graphic>
+          </wp:inline>
+        </w:drawing>
+      </w:r>
+      <w:r>
+        <w:rPr>
+          <w:rFonts w:ascii="Cambria" w:eastAsia="Cambria" w:hAnsi="Cambria" w:cs="Cambria"/>
+          <w:noProof/>
+          <w:sz w:val="28"/>
+          <w:szCs w:val="28"/>
+        </w:rPr>
+        <w:drawing>
+          <wp:inline distT="0" distB="0" distL="0" distR="0">
+            <wp:extent cx="5756911" cy="4068293"/>
+            <wp:effectExtent l="0" t="0" r="0" b="0"/>
+            <wp:docPr id="1073741836" name="officeArt object" descr="images_Page_04.png"/>
+            <wp:cNvGraphicFramePr/>
+            <a:graphic xmlns:a="http://schemas.openxmlformats.org/drawingml/2006/main">
+              <a:graphicData uri="http://schemas.openxmlformats.org/drawingml/2006/picture">
+                <pic:pic xmlns:pic="http://schemas.openxmlformats.org/drawingml/2006/picture">
+                  <pic:nvPicPr>
+                    <pic:cNvPr id="1073741836" name="images_Page_04.png" descr="images_Page_04.png"/>
+                    <pic:cNvPicPr>
+                      <a:picLocks noChangeAspect="1"/>
+                    </pic:cNvPicPr>
+                  </pic:nvPicPr>
+                  <pic:blipFill>
+                    <a:blip r:embed="rId23">
+                      <a:extLst/>
+                    </a:blip>
+                    <a:stretch>
+                      <a:fillRect/>
+                    </a:stretch>
+                  </pic:blipFill>
+                  <pic:spPr>
+                    <a:xfrm>
+                      <a:off x="0" y="0"/>
+                      <a:ext cx="5756911" cy="4068293"/>
+                    </a:xfrm>
+                    <a:prstGeom prst="rect">
+                      <a:avLst/>
+                    </a:prstGeom>
+                    <a:ln w="12700" cap="flat">
+                      <a:noFill/>
+                      <a:miter lim="400000"/>
+                    </a:ln>
+                    <a:effectLst/>
+                  </pic:spPr>
+                </pic:pic>
+              </a:graphicData>
+            </a:graphic>
+          </wp:inline>
+        </w:drawing>
+      </w:r>
+      <w:r>
+        <w:rPr>
+          <w:rFonts w:ascii="Cambria" w:eastAsia="Cambria" w:hAnsi="Cambria" w:cs="Cambria"/>
+          <w:noProof/>
+          <w:sz w:val="28"/>
+          <w:szCs w:val="28"/>
+        </w:rPr>
+        <w:lastRenderedPageBreak/>
+        <w:drawing>
+          <wp:inline distT="0" distB="0" distL="0" distR="0">
+            <wp:extent cx="5756911" cy="4068293"/>
+            <wp:effectExtent l="0" t="0" r="0" b="0"/>
+            <wp:docPr id="1073741837" name="officeArt object" descr="images_Page_03.png"/>
+            <wp:cNvGraphicFramePr/>
+            <a:graphic xmlns:a="http://schemas.openxmlformats.org/drawingml/2006/main">
+              <a:graphicData uri="http://schemas.openxmlformats.org/drawingml/2006/picture">
+                <pic:pic xmlns:pic="http://schemas.openxmlformats.org/drawingml/2006/picture">
+                  <pic:nvPicPr>
+                    <pic:cNvPr id="1073741837" name="images_Page_03.png" descr="images_Page_03.png"/>
+                    <pic:cNvPicPr>
+                      <a:picLocks noChangeAspect="1"/>
+                    </pic:cNvPicPr>
+                  </pic:nvPicPr>
+                  <pic:blipFill>
+                    <a:blip r:embed="rId24">
+                      <a:extLst/>
+                    </a:blip>
+                    <a:stretch>
+                      <a:fillRect/>
+                    </a:stretch>
+                  </pic:blipFill>
+                  <pic:spPr>
+                    <a:xfrm>
+                      <a:off x="0" y="0"/>
+                      <a:ext cx="5756911" cy="4068293"/>
+                    </a:xfrm>
+                    <a:prstGeom prst="rect">
+                      <a:avLst/>
+                    </a:prstGeom>
+                    <a:ln w="12700" cap="flat">
+                      <a:noFill/>
+                      <a:miter lim="400000"/>
+                    </a:ln>
+                    <a:effectLst/>
+                  </pic:spPr>
+                </pic:pic>
+              </a:graphicData>
+            </a:graphic>
+          </wp:inline>
+        </w:drawing>
+      </w:r>
+      <w:r>
+        <w:rPr>
+          <w:rFonts w:ascii="Cambria" w:eastAsia="Cambria" w:hAnsi="Cambria" w:cs="Cambria"/>
+          <w:noProof/>
+          <w:sz w:val="28"/>
+          <w:szCs w:val="28"/>
+        </w:rPr>
         <w:drawing>
           <wp:inline distT="0" distB="0" distL="0" distR="0">
             <wp:extent cx="5756911" cy="4068293"/>
@@ -3398,7 +3949,7 @@
                     </pic:cNvPicPr>
                   </pic:nvPicPr>
                   <pic:blipFill>
-                    <a:blip r:embed="rId22">
+                    <a:blip r:embed="rId25">
                       <a:extLst/>
                     </a:blip>
                     <a:stretch>
@@ -5015,23 +5566,7 @@
                 <w:sz w:val="24"/>
                 <w:szCs w:val="24"/>
               </w:rPr>
-              <w:t xml:space="preserve">10a. L’internaute </w:t>
-            </w:r>
-            <w:r>
-              <w:rPr>
-                <w:rFonts w:ascii="Cambria" w:eastAsia="Cambria" w:hAnsi="Cambria" w:cs="Cambria"/>
-                <w:sz w:val="24"/>
-                <w:szCs w:val="24"/>
-              </w:rPr>
-              <w:t>écrit de mauvaises informations</w:t>
-            </w:r>
-            <w:r>
-              <w:rPr>
-                <w:rFonts w:ascii="Cambria" w:eastAsia="Cambria" w:hAnsi="Cambria" w:cs="Cambria"/>
-                <w:sz w:val="24"/>
-                <w:szCs w:val="24"/>
-              </w:rPr>
-              <w:t xml:space="preserve"> bancaires : le système renvoie un message d’erreur.</w:t>
+              <w:t>10a. L’internaute écrit de mauvaises informations bancaires : le système renvoie un message d’erreur.</w:t>
             </w:r>
           </w:p>
         </w:tc>
@@ -5276,29 +5811,6 @@
         </w:rPr>
         <w:br w:type="page"/>
       </w:r>
-    </w:p>
-    <w:p>
-      <w:pPr>
-        <w:pStyle w:val="CorpsA"/>
-        <w:widowControl w:val="0"/>
-        <w:spacing w:line="240" w:lineRule="auto"/>
-        <w:rPr>
-          <w:rFonts w:ascii="Cambria" w:eastAsia="Cambria" w:hAnsi="Cambria" w:cs="Cambria"/>
-          <w:sz w:val="28"/>
-          <w:szCs w:val="28"/>
-        </w:rPr>
-      </w:pPr>
-    </w:p>
-    <w:p>
-      <w:pPr>
-        <w:pStyle w:val="CorpsA"/>
-        <w:spacing w:line="240" w:lineRule="auto"/>
-        <w:rPr>
-          <w:rFonts w:ascii="Cambria" w:eastAsia="Cambria" w:hAnsi="Cambria" w:cs="Cambria"/>
-          <w:sz w:val="24"/>
-          <w:szCs w:val="24"/>
-        </w:rPr>
-      </w:pPr>
     </w:p>
     <w:tbl>
       <w:tblPr>
@@ -5318,12 +5830,12 @@
         <w:tblLook w:val="04A0" w:firstRow="1" w:lastRow="0" w:firstColumn="1" w:lastColumn="0" w:noHBand="0" w:noVBand="1"/>
       </w:tblPr>
       <w:tblGrid>
-        <w:gridCol w:w="479"/>
-        <w:gridCol w:w="1238"/>
-        <w:gridCol w:w="721"/>
+        <w:gridCol w:w="478"/>
+        <w:gridCol w:w="1239"/>
+        <w:gridCol w:w="722"/>
         <w:gridCol w:w="688"/>
         <w:gridCol w:w="748"/>
-        <w:gridCol w:w="2687"/>
+        <w:gridCol w:w="2686"/>
         <w:gridCol w:w="540"/>
         <w:gridCol w:w="1068"/>
         <w:gridCol w:w="1221"/>
@@ -5364,6 +5876,7 @@
                 <w:sz w:val="24"/>
                 <w:szCs w:val="24"/>
               </w:rPr>
+              <w:lastRenderedPageBreak/>
               <w:t>ID</w:t>
             </w:r>
           </w:p>
@@ -5511,7 +6024,7 @@
         </w:tc>
         <w:tc>
           <w:tcPr>
-            <w:tcW w:w="1220" w:type="dxa"/>
+            <w:tcW w:w="1221" w:type="dxa"/>
             <w:tcBorders>
               <w:top w:val="single" w:sz="6" w:space="0" w:color="C00000"/>
               <w:left w:val="nil"/>
@@ -6506,23 +7019,7 @@
                 <w:sz w:val="24"/>
                 <w:szCs w:val="24"/>
               </w:rPr>
-              <w:t>6</w:t>
-            </w:r>
-            <w:r>
-              <w:rPr>
-                <w:rFonts w:ascii="Cambria" w:eastAsia="Cambria" w:hAnsi="Cambria" w:cs="Cambria"/>
-                <w:sz w:val="24"/>
-                <w:szCs w:val="24"/>
-              </w:rPr>
-              <w:t>a. L’internaute n’a pas rempli tous les champs obligatoires : aller à 4</w:t>
-            </w:r>
-            <w:r>
-              <w:rPr>
-                <w:rFonts w:ascii="Cambria" w:eastAsia="Cambria" w:hAnsi="Cambria" w:cs="Cambria"/>
-                <w:sz w:val="24"/>
-                <w:szCs w:val="24"/>
-              </w:rPr>
-              <w:t>.</w:t>
+              <w:t>6a. L’internaute n’a pas rempli tous les champs obligatoires : aller à 4.</w:t>
             </w:r>
           </w:p>
           <w:p>
@@ -6573,7 +7070,6 @@
                 <w:sz w:val="24"/>
                 <w:szCs w:val="24"/>
               </w:rPr>
-              <w:lastRenderedPageBreak/>
               <w:t>Historique des versions</w:t>
             </w:r>
           </w:p>
@@ -6711,7 +7207,7 @@
         </w:tc>
         <w:tc>
           <w:tcPr>
-            <w:tcW w:w="2828" w:type="dxa"/>
+            <w:tcW w:w="2829" w:type="dxa"/>
             <w:gridSpan w:val="3"/>
             <w:tcBorders>
               <w:top w:val="nil"/>
@@ -6743,95 +7239,6 @@
           </w:p>
         </w:tc>
       </w:tr>
-    </w:tbl>
-    <w:p>
-      <w:pPr>
-        <w:pStyle w:val="CorpsA"/>
-        <w:widowControl w:val="0"/>
-        <w:spacing w:line="240" w:lineRule="auto"/>
-        <w:ind w:left="108" w:hanging="108"/>
-        <w:rPr>
-          <w:rFonts w:ascii="Cambria" w:eastAsia="Cambria" w:hAnsi="Cambria" w:cs="Cambria"/>
-          <w:sz w:val="24"/>
-          <w:szCs w:val="24"/>
-        </w:rPr>
-      </w:pPr>
-    </w:p>
-    <w:p>
-      <w:pPr>
-        <w:pStyle w:val="CorpsA"/>
-        <w:widowControl w:val="0"/>
-        <w:spacing w:line="240" w:lineRule="auto"/>
-        <w:rPr>
-          <w:rFonts w:ascii="Cambria" w:eastAsia="Cambria" w:hAnsi="Cambria" w:cs="Cambria"/>
-          <w:sz w:val="24"/>
-          <w:szCs w:val="24"/>
-        </w:rPr>
-      </w:pPr>
-    </w:p>
-    <w:p>
-      <w:pPr>
-        <w:pStyle w:val="CorpsA"/>
-        <w:spacing w:line="240" w:lineRule="auto"/>
-        <w:rPr>
-          <w:rFonts w:ascii="Cambria" w:eastAsia="Cambria" w:hAnsi="Cambria" w:cs="Cambria"/>
-          <w:sz w:val="24"/>
-          <w:szCs w:val="24"/>
-        </w:rPr>
-      </w:pPr>
-    </w:p>
-    <w:p>
-      <w:pPr>
-        <w:pStyle w:val="CorpsA"/>
-        <w:spacing w:line="240" w:lineRule="auto"/>
-        <w:rPr>
-          <w:rFonts w:ascii="Cambria" w:eastAsia="Cambria" w:hAnsi="Cambria" w:cs="Cambria"/>
-          <w:sz w:val="24"/>
-          <w:szCs w:val="24"/>
-        </w:rPr>
-      </w:pPr>
-    </w:p>
-    <w:p>
-      <w:pPr>
-        <w:pStyle w:val="CorpsA"/>
-      </w:pPr>
-      <w:r>
-        <w:rPr>
-          <w:rFonts w:ascii="Cambria" w:eastAsia="Cambria" w:hAnsi="Cambria" w:cs="Cambria"/>
-          <w:sz w:val="24"/>
-          <w:szCs w:val="24"/>
-        </w:rPr>
-        <w:br w:type="page"/>
-      </w:r>
-    </w:p>
-    <w:tbl>
-      <w:tblPr>
-        <w:tblStyle w:val="TableNormal"/>
-        <w:tblW w:w="9389" w:type="dxa"/>
-        <w:tblInd w:w="216" w:type="dxa"/>
-        <w:tblBorders>
-          <w:top w:val="single" w:sz="8" w:space="0" w:color="FFFFFF"/>
-          <w:left w:val="single" w:sz="8" w:space="0" w:color="FFFFFF"/>
-          <w:bottom w:val="single" w:sz="8" w:space="0" w:color="FFFFFF"/>
-          <w:right w:val="single" w:sz="8" w:space="0" w:color="FFFFFF"/>
-          <w:insideH w:val="single" w:sz="8" w:space="0" w:color="FFFFFF"/>
-          <w:insideV w:val="single" w:sz="8" w:space="0" w:color="FFFFFF"/>
-        </w:tblBorders>
-        <w:shd w:val="clear" w:color="auto" w:fill="4F81BD"/>
-        <w:tblLayout w:type="fixed"/>
-        <w:tblLook w:val="04A0" w:firstRow="1" w:lastRow="0" w:firstColumn="1" w:lastColumn="0" w:noHBand="0" w:noVBand="1"/>
-      </w:tblPr>
-      <w:tblGrid>
-        <w:gridCol w:w="479"/>
-        <w:gridCol w:w="1240"/>
-        <w:gridCol w:w="722"/>
-        <w:gridCol w:w="688"/>
-        <w:gridCol w:w="748"/>
-        <w:gridCol w:w="2683"/>
-        <w:gridCol w:w="541"/>
-        <w:gridCol w:w="1067"/>
-        <w:gridCol w:w="1221"/>
-      </w:tblGrid>
       <w:tr>
         <w:trPr>
           <w:trHeight w:val="612"/>
@@ -8380,62 +8787,6 @@
         <w:widowControl w:val="0"/>
         <w:spacing w:line="240" w:lineRule="auto"/>
         <w:ind w:left="108" w:hanging="108"/>
-        <w:rPr>
-          <w:rFonts w:ascii="Cambria" w:eastAsia="Cambria" w:hAnsi="Cambria" w:cs="Cambria"/>
-          <w:sz w:val="24"/>
-          <w:szCs w:val="24"/>
-        </w:rPr>
-      </w:pPr>
-    </w:p>
-    <w:p>
-      <w:pPr>
-        <w:pStyle w:val="CorpsA"/>
-        <w:widowControl w:val="0"/>
-        <w:spacing w:line="240" w:lineRule="auto"/>
-        <w:rPr>
-          <w:rFonts w:ascii="Cambria" w:eastAsia="Cambria" w:hAnsi="Cambria" w:cs="Cambria"/>
-          <w:sz w:val="24"/>
-          <w:szCs w:val="24"/>
-        </w:rPr>
-      </w:pPr>
-    </w:p>
-    <w:p>
-      <w:pPr>
-        <w:pStyle w:val="CorpsA"/>
-        <w:spacing w:line="240" w:lineRule="auto"/>
-        <w:rPr>
-          <w:rFonts w:ascii="Cambria" w:eastAsia="Cambria" w:hAnsi="Cambria" w:cs="Cambria"/>
-          <w:sz w:val="24"/>
-          <w:szCs w:val="24"/>
-        </w:rPr>
-      </w:pPr>
-    </w:p>
-    <w:p>
-      <w:pPr>
-        <w:pStyle w:val="CorpsA"/>
-        <w:spacing w:line="240" w:lineRule="auto"/>
-        <w:rPr>
-          <w:rFonts w:ascii="Cambria" w:eastAsia="Cambria" w:hAnsi="Cambria" w:cs="Cambria"/>
-          <w:sz w:val="24"/>
-          <w:szCs w:val="24"/>
-        </w:rPr>
-      </w:pPr>
-    </w:p>
-    <w:p>
-      <w:pPr>
-        <w:pStyle w:val="CorpsA"/>
-        <w:spacing w:line="240" w:lineRule="auto"/>
-        <w:rPr>
-          <w:rFonts w:ascii="Cambria" w:eastAsia="Cambria" w:hAnsi="Cambria" w:cs="Cambria"/>
-          <w:sz w:val="24"/>
-          <w:szCs w:val="24"/>
-        </w:rPr>
-      </w:pPr>
-    </w:p>
-    <w:p>
-      <w:pPr>
-        <w:pStyle w:val="CorpsA"/>
-        <w:spacing w:line="240" w:lineRule="auto"/>
         <w:rPr>
           <w:rFonts w:ascii="Cambria" w:eastAsia="Cambria" w:hAnsi="Cambria" w:cs="Cambria"/>
           <w:sz w:val="24"/>
@@ -8507,6 +8858,7 @@
                 <w:sz w:val="24"/>
                 <w:szCs w:val="24"/>
               </w:rPr>
+              <w:lastRenderedPageBreak/>
               <w:t>ID</w:t>
             </w:r>
           </w:p>
@@ -8654,7 +9006,7 @@
         </w:tc>
         <w:tc>
           <w:tcPr>
-            <w:tcW w:w="1151" w:type="dxa"/>
+            <w:tcW w:w="1152" w:type="dxa"/>
             <w:tcBorders>
               <w:top w:val="single" w:sz="6" w:space="0" w:color="C00000"/>
               <w:left w:val="nil"/>
@@ -12364,15 +12716,7 @@
                 <w:sz w:val="24"/>
                 <w:szCs w:val="24"/>
               </w:rPr>
-              <w:t xml:space="preserve">4a. L’internaute n’a pas entré les bonnes informations relatif à son compte : le système </w:t>
-            </w:r>
-            <w:r>
-              <w:rPr>
-                <w:rFonts w:ascii="Cambria" w:eastAsia="Cambria" w:hAnsi="Cambria" w:cs="Cambria"/>
-                <w:sz w:val="24"/>
-                <w:szCs w:val="24"/>
-              </w:rPr>
-              <w:t>informe d’une erreur si le code est faux ou l’adresse mail non enregistrée.</w:t>
+              <w:t>4a. L’internaute n’a pas entré les bonnes informations relatif à son compte : le système informe d’une erreur si le code est faux ou l’adresse mail non enregistrée.</w:t>
             </w:r>
           </w:p>
         </w:tc>
@@ -17497,17 +17841,6 @@
         </w:rPr>
       </w:pPr>
     </w:p>
-    <w:p>
-      <w:pPr>
-        <w:pStyle w:val="CorpsA"/>
-        <w:spacing w:line="240" w:lineRule="auto"/>
-        <w:rPr>
-          <w:rFonts w:ascii="Cambria" w:eastAsia="Cambria" w:hAnsi="Cambria" w:cs="Cambria"/>
-          <w:sz w:val="24"/>
-          <w:szCs w:val="24"/>
-        </w:rPr>
-      </w:pPr>
-    </w:p>
     <w:tbl>
       <w:tblPr>
         <w:tblStyle w:val="TableNormal"/>
@@ -17564,6 +17897,8 @@
               <w:pStyle w:val="CorpsA"/>
               <w:spacing w:before="100" w:after="119" w:line="238" w:lineRule="atLeast"/>
             </w:pPr>
+            <w:bookmarkStart w:id="2" w:name="_GoBack"/>
+            <w:bookmarkEnd w:id="2"/>
             <w:r>
               <w:rPr>
                 <w:rFonts w:ascii="Cambria" w:eastAsia="Cambria" w:hAnsi="Cambria" w:cs="Cambria"/>
@@ -17572,6 +17907,7 @@
                 <w:sz w:val="24"/>
                 <w:szCs w:val="24"/>
               </w:rPr>
+              <w:lastRenderedPageBreak/>
               <w:t>ID</w:t>
             </w:r>
           </w:p>
@@ -17719,7 +18055,7 @@
         </w:tc>
         <w:tc>
           <w:tcPr>
-            <w:tcW w:w="1072" w:type="dxa"/>
+            <w:tcW w:w="1073" w:type="dxa"/>
             <w:tcBorders>
               <w:top w:val="single" w:sz="6" w:space="0" w:color="0F243E"/>
               <w:left w:val="nil"/>
@@ -33427,8 +33763,6 @@
           <w:szCs w:val="28"/>
         </w:rPr>
       </w:pPr>
-      <w:bookmarkStart w:id="2" w:name="_GoBack"/>
-      <w:bookmarkEnd w:id="2"/>
       <w:r>
         <w:rPr>
           <w:rFonts w:ascii="Cambria" w:eastAsia="Cambria" w:hAnsi="Cambria" w:cs="Cambria"/>
@@ -33472,7 +33806,7 @@
                     </pic:cNvPicPr>
                   </pic:nvPicPr>
                   <pic:blipFill>
-                    <a:blip r:embed="rId23">
+                    <a:blip r:embed="rId26">
                       <a:extLst/>
                     </a:blip>
                     <a:stretch>
@@ -33814,7 +34148,7 @@
                     </pic:cNvPicPr>
                   </pic:nvPicPr>
                   <pic:blipFill>
-                    <a:blip r:embed="rId24">
+                    <a:blip r:embed="rId27">
                       <a:extLst/>
                     </a:blip>
                     <a:stretch>
@@ -33972,7 +34306,7 @@
                     </pic:cNvPicPr>
                   </pic:nvPicPr>
                   <pic:blipFill>
-                    <a:blip r:embed="rId25">
+                    <a:blip r:embed="rId28">
                       <a:extLst/>
                     </a:blip>
                     <a:stretch>
@@ -34005,7 +34339,7 @@
         <w:pStyle w:val="CorpsA"/>
         <w:spacing w:line="240" w:lineRule="auto"/>
         <w:sectPr>
-          <w:footerReference w:type="default" r:id="rId26"/>
+          <w:footerReference w:type="default" r:id="rId29"/>
           <w:pgSz w:w="11900" w:h="16840"/>
           <w:pgMar w:top="1417" w:right="1417" w:bottom="1417" w:left="1417" w:header="708" w:footer="708" w:gutter="0"/>
           <w:pgNumType w:start="0"/>
@@ -34130,7 +34464,7 @@
                     </pic:cNvPicPr>
                   </pic:nvPicPr>
                   <pic:blipFill>
-                    <a:blip r:embed="rId27">
+                    <a:blip r:embed="rId30">
                       <a:extLst/>
                     </a:blip>
                     <a:stretch>
@@ -34180,7 +34514,7 @@
                     </pic:cNvPicPr>
                   </pic:nvPicPr>
                   <pic:blipFill>
-                    <a:blip r:embed="rId28">
+                    <a:blip r:embed="rId31">
                       <a:extLst/>
                     </a:blip>
                     <a:stretch>
@@ -34231,7 +34565,7 @@
                     </pic:cNvPicPr>
                   </pic:nvPicPr>
                   <pic:blipFill>
-                    <a:blip r:embed="rId29">
+                    <a:blip r:embed="rId32">
                       <a:extLst/>
                     </a:blip>
                     <a:stretch>
@@ -34368,7 +34702,7 @@
                     </pic:cNvPicPr>
                   </pic:nvPicPr>
                   <pic:blipFill>
-                    <a:blip r:embed="rId30">
+                    <a:blip r:embed="rId33">
                       <a:extLst/>
                     </a:blip>
                     <a:stretch>
@@ -34419,7 +34753,7 @@
                     </pic:cNvPicPr>
                   </pic:nvPicPr>
                   <pic:blipFill>
-                    <a:blip r:embed="rId31">
+                    <a:blip r:embed="rId34">
                       <a:extLst/>
                     </a:blip>
                     <a:stretch>
@@ -34562,7 +34896,7 @@
                     </pic:cNvPicPr>
                   </pic:nvPicPr>
                   <pic:blipFill>
-                    <a:blip r:embed="rId32">
+                    <a:blip r:embed="rId35">
                       <a:extLst/>
                     </a:blip>
                     <a:stretch>
@@ -34714,7 +35048,7 @@
                     </pic:cNvPicPr>
                   </pic:nvPicPr>
                   <pic:blipFill>
-                    <a:blip r:embed="rId33">
+                    <a:blip r:embed="rId36">
                       <a:extLst/>
                     </a:blip>
                     <a:stretch>
@@ -34863,7 +35197,7 @@
                     </pic:cNvPicPr>
                   </pic:nvPicPr>
                   <pic:blipFill>
-                    <a:blip r:embed="rId34">
+                    <a:blip r:embed="rId37">
                       <a:extLst/>
                     </a:blip>
                     <a:stretch>
@@ -34959,7 +35293,7 @@
                     </pic:cNvPicPr>
                   </pic:nvPicPr>
                   <pic:blipFill>
-                    <a:blip r:embed="rId35">
+                    <a:blip r:embed="rId38">
                       <a:extLst/>
                     </a:blip>
                     <a:stretch>
@@ -34993,10 +35327,10 @@
       </w:pPr>
     </w:p>
     <w:sectPr>
-      <w:headerReference w:type="default" r:id="rId36"/>
-      <w:footerReference w:type="default" r:id="rId37"/>
-      <w:headerReference w:type="first" r:id="rId38"/>
-      <w:footerReference w:type="first" r:id="rId39"/>
+      <w:headerReference w:type="default" r:id="rId39"/>
+      <w:footerReference w:type="default" r:id="rId40"/>
+      <w:headerReference w:type="first" r:id="rId41"/>
+      <w:footerReference w:type="first" r:id="rId42"/>
       <w:pgSz w:w="11900" w:h="16840"/>
       <w:pgMar w:top="1417" w:right="1417" w:bottom="1417" w:left="1417" w:header="708" w:footer="708" w:gutter="0"/>
       <w:pgNumType w:start="0"/>
@@ -35050,7 +35384,7 @@
       <w:rPr>
         <w:noProof/>
       </w:rPr>
-      <w:t>41</w:t>
+      <w:t>45</w:t>
     </w:r>
     <w:r>
       <w:fldChar w:fldCharType="end"/>
@@ -44705,7 +45039,7 @@
 </file>
 
 <file path=customXml/itemProps1.xml><?xml version="1.0" encoding="utf-8"?>
-<ds:datastoreItem xmlns:ds="http://schemas.openxmlformats.org/officeDocument/2006/customXml" ds:itemID="{77540BA2-3F6D-495A-AF8D-A558EF10B683}">
+<ds:datastoreItem xmlns:ds="http://schemas.openxmlformats.org/officeDocument/2006/customXml" ds:itemID="{8C9BC623-83BE-4DFA-A11A-74BFF5E8403C}">
   <ds:schemaRefs>
     <ds:schemaRef ds:uri="http://schemas.openxmlformats.org/officeDocument/2006/bibliography"/>
   </ds:schemaRefs>

</xml_diff>